<commit_message>
Commit Auden Loan Application with changes to Test case doc
</commit_message>
<xml_diff>
--- a/src/test/Document/Auden TestCase.docx
+++ b/src/test/Document/Auden TestCase.docx
@@ -62,7 +62,23 @@
           <w:sz w:val="24"/>
           <w:szCs w:val="24"/>
         </w:rPr>
-        <w:t xml:space="preserve"> chosen framework for this assignment is a combination of Page Object model and BDD – Cucumber framework. This is used to demonstrate </w:t>
+        <w:t xml:space="preserve"> chosen framework for this assignment is a combination of Page Object model and BDD – Cucumber framework</w:t>
+      </w:r>
+      <w:r>
+        <w:rPr>
+          <w:sz w:val="24"/>
+          <w:szCs w:val="24"/>
+        </w:rPr>
+        <w:t xml:space="preserve"> with JUnit</w:t>
+      </w:r>
+      <w:bookmarkStart w:id="0" w:name="_GoBack"/>
+      <w:bookmarkEnd w:id="0"/>
+      <w:r>
+        <w:rPr>
+          <w:sz w:val="24"/>
+          <w:szCs w:val="24"/>
+        </w:rPr>
+        <w:t xml:space="preserve">. This is used to demonstrate </w:t>
       </w:r>
       <w:r>
         <w:rPr>
@@ -852,8 +868,6 @@
         </w:rPr>
         <w:t xml:space="preserve">Assertion of the web page to verify correctness of web address. </w:t>
       </w:r>
-      <w:bookmarkStart w:id="0" w:name="_GoBack"/>
-      <w:bookmarkEnd w:id="0"/>
     </w:p>
     <w:sectPr>
       <w:headerReference w:type="even" r:id="rId7"/>

</xml_diff>